<commit_message>
Adds contributorship role support to word_title_page(). #375
</commit_message>
<xml_diff>
--- a/inst/example/example.docx
+++ b/inst/example/example.docx
@@ -25,7 +25,13 @@
         <w:t xml:space="preserve"> </w:t>
       </w:r>
       <w:r>
-        <w:t xml:space="preserve">papaja:</w:t>
+        <w:rPr>
+          <w:rStyle w:val="VerbatimChar"/>
+        </w:rPr>
+        <w:t xml:space="preserve">papaja</w:t>
+      </w:r>
+      <w:r>
+        <w:t xml:space="preserve">:</w:t>
       </w:r>
       <w:r>
         <w:t xml:space="preserve"> </w:t>
@@ -195,6 +201,14 @@
         <w:pStyle w:val="Textkrper"/>
       </w:pPr>
       <w:r>
+        <w:t xml:space="preserve">The authors made the following contributions. Frederik Aust: Conceptualization, Project Administration, Software, Supervision, Validation, Writing - Original Draft Preparation, Writing - Review &amp; Editing</w:t>
+      </w:r>
+    </w:p>
+    <w:p>
+      <w:pPr>
+        <w:pStyle w:val="Textkrper"/>
+      </w:pPr>
+      <w:r>
         <w:t xml:space="preserve">Correspondence concerning this article should be addressed to Frederik Aust, Department Psychology, University of Cologne, Herbert-Lewin-Str. 2, 50931 Köln, Germany. E-mail:</w:t>
       </w:r>
       <w:r>
@@ -275,7 +289,7 @@
         <w:t xml:space="preserve"> </w:t>
       </w:r>
       <w:r>
-        <w:t xml:space="preserve">Too lazy to count</w:t>
+        <w:t xml:space="preserve">1,781</w:t>
       </w:r>
     </w:p>
     <w:p>
@@ -284,7 +298,19 @@
         <w:pStyle w:val="h1-pagebreak"/>
       </w:pPr>
       <w:r>
-        <w:t xml:space="preserve">How to use papaja: An Example Manuscript Including Basic Instructions</w:t>
+        <w:t xml:space="preserve">How to use</w:t>
+      </w:r>
+      <w:r>
+        <w:t xml:space="preserve"> </w:t>
+      </w:r>
+      <w:r>
+        <w:rPr>
+          <w:rStyle w:val="VerbatimChar"/>
+        </w:rPr>
+        <w:t xml:space="preserve">papaja</w:t>
+      </w:r>
+      <w:r>
+        <w:t xml:space="preserve">: An Example Manuscript Including Basic Instructions</w:t>
       </w:r>
     </w:p>
     <w:p>
@@ -628,12 +654,12 @@
           <wp:inline>
             <wp:extent cx="5969000" cy="4713488"/>
             <wp:effectExtent b="0" l="0" r="0" t="0"/>
-            <wp:docPr descr="Figure 1.   papaja’s APA6 template is available through the RStudio menues." title="" id="1" name="Picture"/>
+            <wp:docPr descr="Figure 1.   papaja’s APA6 template is available through the RStudio menus." title="" id="1" name="Picture"/>
             <a:graphic>
               <a:graphicData uri="http://schemas.openxmlformats.org/drawingml/2006/picture">
                 <pic:pic>
                   <pic:nvPicPr>
-                    <pic:cNvPr descr="../inst/images/template_selection.png" id="0" name="Picture"/>
+                    <pic:cNvPr descr="../images/template_selection.png" id="0" name="Picture"/>
                     <pic:cNvPicPr>
                       <a:picLocks noChangeArrowheads="1" noChangeAspect="1"/>
                     </pic:cNvPicPr>
@@ -689,7 +715,13 @@
         <w:t xml:space="preserve"> </w:t>
       </w:r>
       <w:r>
-        <w:t xml:space="preserve">papaja’s APA6 template is available through the RStudio menues.</w:t>
+        <w:rPr>
+          <w:rStyle w:val="VerbatimChar"/>
+        </w:rPr>
+        <w:t xml:space="preserve">papaja</w:t>
+      </w:r>
+      <w:r>
+        <w:t xml:space="preserve">’s APA6 template is available through the RStudio menus.</w:t>
       </w:r>
     </w:p>
     <w:p>
@@ -706,7 +738,7 @@
               <a:graphicData uri="http://schemas.openxmlformats.org/drawingml/2006/picture">
                 <pic:pic>
                   <pic:nvPicPr>
-                    <pic:cNvPr descr="../inst/images/knitting.png" id="0" name="Picture"/>
+                    <pic:cNvPr descr="../images/knitting.png" id="0" name="Picture"/>
                     <pic:cNvPicPr>
                       <a:picLocks noChangeArrowheads="1" noChangeAspect="1"/>
                     </pic:cNvPicPr>
@@ -822,9 +854,38 @@
       </w:pPr>
       <w:r>
         <w:rPr>
+          <w:rStyle w:val="KeywordTok"/>
+        </w:rPr>
+        <w:t xml:space="preserve">summary</w:t>
+      </w:r>
+      <w:r>
+        <w:rPr>
+          <w:rStyle w:val="NormalTok"/>
+        </w:rPr>
+        <w:t xml:space="preserve">(mixed_data[, </w:t>
+      </w:r>
+      <w:r>
+        <w:rPr>
+          <w:rStyle w:val="DecValTok"/>
+        </w:rPr>
+        <w:t xml:space="preserve">-1</w:t>
+      </w:r>
+      <w:r>
+        <w:rPr>
+          <w:rStyle w:val="NormalTok"/>
+        </w:rPr>
+        <w:t xml:space="preserve">])</w:t>
+      </w:r>
+    </w:p>
+    <w:p>
+      <w:pPr>
+        <w:pStyle w:val="SourceCode"/>
+      </w:pPr>
+      <w:r>
+        <w:rPr>
           <w:rStyle w:val="VerbatimChar"/>
         </w:rPr>
-        <w:t xml:space="preserve">##     Subject   Gender Dosage Task   Valence      Recall     </w:t>
+        <w:t xml:space="preserve">##     Subject   Gender Dosage Task  </w:t>
       </w:r>
       <w:r>
         <w:br w:type="textWrapping"/>
@@ -833,7 +894,7 @@
         <w:rPr>
           <w:rStyle w:val="VerbatimChar"/>
         </w:rPr>
-        <w:t xml:space="preserve">##  A      : 6   F:54   A:36   C:54   Neg:36   Min.   : 4.00  </w:t>
+        <w:t xml:space="preserve">##  A      : 6   F:54   A:36   C:54  </w:t>
       </w:r>
       <w:r>
         <w:br w:type="textWrapping"/>
@@ -842,7 +903,7 @@
         <w:rPr>
           <w:rStyle w:val="VerbatimChar"/>
         </w:rPr>
-        <w:t xml:space="preserve">##  B      : 6   M:54   B:36   F:54   Neu:36   1st Qu.:13.00  </w:t>
+        <w:t xml:space="preserve">##  B      : 6   M:54   B:36   F:54  </w:t>
       </w:r>
       <w:r>
         <w:br w:type="textWrapping"/>
@@ -851,7 +912,7 @@
         <w:rPr>
           <w:rStyle w:val="VerbatimChar"/>
         </w:rPr>
-        <w:t xml:space="preserve">##  C      : 6          C:36          Pos:36   Median :15.00  </w:t>
+        <w:t xml:space="preserve">##  C      : 6          C:36         </w:t>
       </w:r>
       <w:r>
         <w:br w:type="textWrapping"/>
@@ -860,7 +921,7 @@
         <w:rPr>
           <w:rStyle w:val="VerbatimChar"/>
         </w:rPr>
-        <w:t xml:space="preserve">##  D      : 6                                 Mean   :15.63  </w:t>
+        <w:t xml:space="preserve">##  D      : 6                       </w:t>
       </w:r>
       <w:r>
         <w:br w:type="textWrapping"/>
@@ -869,7 +930,7 @@
         <w:rPr>
           <w:rStyle w:val="VerbatimChar"/>
         </w:rPr>
-        <w:t xml:space="preserve">##  E      : 6                                 3rd Qu.:19.00  </w:t>
+        <w:t xml:space="preserve">##  E      : 6                       </w:t>
       </w:r>
       <w:r>
         <w:br w:type="textWrapping"/>
@@ -878,7 +939,7 @@
         <w:rPr>
           <w:rStyle w:val="VerbatimChar"/>
         </w:rPr>
-        <w:t xml:space="preserve">##  F      : 6                                 Max.   :25.00  </w:t>
+        <w:t xml:space="preserve">##  F      : 6                       </w:t>
       </w:r>
       <w:r>
         <w:br w:type="textWrapping"/>
@@ -887,7 +948,79 @@
         <w:rPr>
           <w:rStyle w:val="VerbatimChar"/>
         </w:rPr>
-        <w:t xml:space="preserve">##  (Other):72</w:t>
+        <w:t xml:space="preserve">##  (Other):72                       </w:t>
+      </w:r>
+      <w:r>
+        <w:br w:type="textWrapping"/>
+      </w:r>
+      <w:r>
+        <w:rPr>
+          <w:rStyle w:val="VerbatimChar"/>
+        </w:rPr>
+        <w:t xml:space="preserve">##  Valence      Recall     </w:t>
+      </w:r>
+      <w:r>
+        <w:br w:type="textWrapping"/>
+      </w:r>
+      <w:r>
+        <w:rPr>
+          <w:rStyle w:val="VerbatimChar"/>
+        </w:rPr>
+        <w:t xml:space="preserve">##  Neg:36   Min.   : 4.00  </w:t>
+      </w:r>
+      <w:r>
+        <w:br w:type="textWrapping"/>
+      </w:r>
+      <w:r>
+        <w:rPr>
+          <w:rStyle w:val="VerbatimChar"/>
+        </w:rPr>
+        <w:t xml:space="preserve">##  Neu:36   1st Qu.:13.00  </w:t>
+      </w:r>
+      <w:r>
+        <w:br w:type="textWrapping"/>
+      </w:r>
+      <w:r>
+        <w:rPr>
+          <w:rStyle w:val="VerbatimChar"/>
+        </w:rPr>
+        <w:t xml:space="preserve">##  Pos:36   Median :15.00  </w:t>
+      </w:r>
+      <w:r>
+        <w:br w:type="textWrapping"/>
+      </w:r>
+      <w:r>
+        <w:rPr>
+          <w:rStyle w:val="VerbatimChar"/>
+        </w:rPr>
+        <w:t xml:space="preserve">##           Mean   :15.63  </w:t>
+      </w:r>
+      <w:r>
+        <w:br w:type="textWrapping"/>
+      </w:r>
+      <w:r>
+        <w:rPr>
+          <w:rStyle w:val="VerbatimChar"/>
+        </w:rPr>
+        <w:t xml:space="preserve">##           3rd Qu.:19.00  </w:t>
+      </w:r>
+      <w:r>
+        <w:br w:type="textWrapping"/>
+      </w:r>
+      <w:r>
+        <w:rPr>
+          <w:rStyle w:val="VerbatimChar"/>
+        </w:rPr>
+        <w:t xml:space="preserve">##           Max.   :25.00  </w:t>
+      </w:r>
+      <w:r>
+        <w:br w:type="textWrapping"/>
+      </w:r>
+      <w:r>
+        <w:rPr>
+          <w:rStyle w:val="VerbatimChar"/>
+        </w:rPr>
+        <w:t xml:space="preserve">## </w:t>
       </w:r>
     </w:p>
     <w:p>
@@ -963,26 +1096,397 @@
       <w:r>
         <w:t xml:space="preserve">, which can be used to properly round and report numbers.</w:t>
       </w:r>
-      <w:r>
-        <w:t xml:space="preserve"> </w:t>
-      </w:r>
-      <w:r>
-        <w:t xml:space="preserve">For the table to display correctly set the chunk option</w:t>
-      </w:r>
-      <w:r>
-        <w:t xml:space="preserve"> </w:t>
-      </w:r>
-      <w:r>
-        <w:rPr>
-          <w:rStyle w:val="VerbatimChar"/>
-        </w:rPr>
-        <w:t xml:space="preserve">results = "asis"</w:t>
-      </w:r>
-      <w:r>
-        <w:t xml:space="preserve"> </w:t>
-      </w:r>
-      <w:r>
-        <w:t xml:space="preserve">in the chunk that produces the table.</w:t>
+    </w:p>
+    <w:p>
+      <w:pPr>
+        <w:pStyle w:val="SourceCode"/>
+      </w:pPr>
+      <w:r>
+        <w:rPr>
+          <w:rStyle w:val="NormalTok"/>
+        </w:rPr>
+        <w:t xml:space="preserve">descriptives &lt;-</w:t>
+      </w:r>
+      <w:r>
+        <w:rPr>
+          <w:rStyle w:val="StringTok"/>
+        </w:rPr>
+        <w:t xml:space="preserve"> </w:t>
+      </w:r>
+      <w:r>
+        <w:rPr>
+          <w:rStyle w:val="NormalTok"/>
+        </w:rPr>
+        <w:t xml:space="preserve">mixed_data </w:t>
+      </w:r>
+      <w:r>
+        <w:rPr>
+          <w:rStyle w:val="OperatorTok"/>
+        </w:rPr>
+        <w:t xml:space="preserve">%&gt;%</w:t>
+      </w:r>
+      <w:r>
+        <w:br w:type="textWrapping"/>
+      </w:r>
+      <w:r>
+        <w:rPr>
+          <w:rStyle w:val="StringTok"/>
+        </w:rPr>
+        <w:t xml:space="preserve">  </w:t>
+      </w:r>
+      <w:r>
+        <w:rPr>
+          <w:rStyle w:val="KeywordTok"/>
+        </w:rPr>
+        <w:t xml:space="preserve">group_by</w:t>
+      </w:r>
+      <w:r>
+        <w:rPr>
+          <w:rStyle w:val="NormalTok"/>
+        </w:rPr>
+        <w:t xml:space="preserve">(Dosage) </w:t>
+      </w:r>
+      <w:r>
+        <w:rPr>
+          <w:rStyle w:val="OperatorTok"/>
+        </w:rPr>
+        <w:t xml:space="preserve">%&gt;%</w:t>
+      </w:r>
+      <w:r>
+        <w:br w:type="textWrapping"/>
+      </w:r>
+      <w:r>
+        <w:rPr>
+          <w:rStyle w:val="StringTok"/>
+        </w:rPr>
+        <w:t xml:space="preserve">  </w:t>
+      </w:r>
+      <w:r>
+        <w:rPr>
+          <w:rStyle w:val="KeywordTok"/>
+        </w:rPr>
+        <w:t xml:space="preserve">summarize</w:t>
+      </w:r>
+      <w:r>
+        <w:rPr>
+          <w:rStyle w:val="NormalTok"/>
+        </w:rPr>
+        <w:t xml:space="preserve">(</w:t>
+      </w:r>
+      <w:r>
+        <w:br w:type="textWrapping"/>
+      </w:r>
+      <w:r>
+        <w:rPr>
+          <w:rStyle w:val="NormalTok"/>
+        </w:rPr>
+        <w:t xml:space="preserve">    </w:t>
+      </w:r>
+      <w:r>
+        <w:rPr>
+          <w:rStyle w:val="DataTypeTok"/>
+        </w:rPr>
+        <w:t xml:space="preserve">Mean =</w:t>
+      </w:r>
+      <w:r>
+        <w:rPr>
+          <w:rStyle w:val="NormalTok"/>
+        </w:rPr>
+        <w:t xml:space="preserve"> </w:t>
+      </w:r>
+      <w:r>
+        <w:rPr>
+          <w:rStyle w:val="KeywordTok"/>
+        </w:rPr>
+        <w:t xml:space="preserve">mean</w:t>
+      </w:r>
+      <w:r>
+        <w:rPr>
+          <w:rStyle w:val="NormalTok"/>
+        </w:rPr>
+        <w:t xml:space="preserve">(Recall)</w:t>
+      </w:r>
+      <w:r>
+        <w:br w:type="textWrapping"/>
+      </w:r>
+      <w:r>
+        <w:rPr>
+          <w:rStyle w:val="NormalTok"/>
+        </w:rPr>
+        <w:t xml:space="preserve">    , </w:t>
+      </w:r>
+      <w:r>
+        <w:rPr>
+          <w:rStyle w:val="DataTypeTok"/>
+        </w:rPr>
+        <w:t xml:space="preserve">Median =</w:t>
+      </w:r>
+      <w:r>
+        <w:rPr>
+          <w:rStyle w:val="NormalTok"/>
+        </w:rPr>
+        <w:t xml:space="preserve"> </w:t>
+      </w:r>
+      <w:r>
+        <w:rPr>
+          <w:rStyle w:val="KeywordTok"/>
+        </w:rPr>
+        <w:t xml:space="preserve">median</w:t>
+      </w:r>
+      <w:r>
+        <w:rPr>
+          <w:rStyle w:val="NormalTok"/>
+        </w:rPr>
+        <w:t xml:space="preserve">(Recall)</w:t>
+      </w:r>
+      <w:r>
+        <w:br w:type="textWrapping"/>
+      </w:r>
+      <w:r>
+        <w:rPr>
+          <w:rStyle w:val="NormalTok"/>
+        </w:rPr>
+        <w:t xml:space="preserve">    , </w:t>
+      </w:r>
+      <w:r>
+        <w:rPr>
+          <w:rStyle w:val="DataTypeTok"/>
+        </w:rPr>
+        <w:t xml:space="preserve">SD =</w:t>
+      </w:r>
+      <w:r>
+        <w:rPr>
+          <w:rStyle w:val="NormalTok"/>
+        </w:rPr>
+        <w:t xml:space="preserve"> </w:t>
+      </w:r>
+      <w:r>
+        <w:rPr>
+          <w:rStyle w:val="KeywordTok"/>
+        </w:rPr>
+        <w:t xml:space="preserve">sd</w:t>
+      </w:r>
+      <w:r>
+        <w:rPr>
+          <w:rStyle w:val="NormalTok"/>
+        </w:rPr>
+        <w:t xml:space="preserve">(Recall)</w:t>
+      </w:r>
+      <w:r>
+        <w:br w:type="textWrapping"/>
+      </w:r>
+      <w:r>
+        <w:rPr>
+          <w:rStyle w:val="NormalTok"/>
+        </w:rPr>
+        <w:t xml:space="preserve">    , </w:t>
+      </w:r>
+      <w:r>
+        <w:rPr>
+          <w:rStyle w:val="DataTypeTok"/>
+        </w:rPr>
+        <w:t xml:space="preserve">Min =</w:t>
+      </w:r>
+      <w:r>
+        <w:rPr>
+          <w:rStyle w:val="NormalTok"/>
+        </w:rPr>
+        <w:t xml:space="preserve"> </w:t>
+      </w:r>
+      <w:r>
+        <w:rPr>
+          <w:rStyle w:val="KeywordTok"/>
+        </w:rPr>
+        <w:t xml:space="preserve">min</w:t>
+      </w:r>
+      <w:r>
+        <w:rPr>
+          <w:rStyle w:val="NormalTok"/>
+        </w:rPr>
+        <w:t xml:space="preserve">(Recall)</w:t>
+      </w:r>
+      <w:r>
+        <w:br w:type="textWrapping"/>
+      </w:r>
+      <w:r>
+        <w:rPr>
+          <w:rStyle w:val="NormalTok"/>
+        </w:rPr>
+        <w:t xml:space="preserve">    , </w:t>
+      </w:r>
+      <w:r>
+        <w:rPr>
+          <w:rStyle w:val="DataTypeTok"/>
+        </w:rPr>
+        <w:t xml:space="preserve">Max =</w:t>
+      </w:r>
+      <w:r>
+        <w:rPr>
+          <w:rStyle w:val="NormalTok"/>
+        </w:rPr>
+        <w:t xml:space="preserve"> </w:t>
+      </w:r>
+      <w:r>
+        <w:rPr>
+          <w:rStyle w:val="KeywordTok"/>
+        </w:rPr>
+        <w:t xml:space="preserve">max</w:t>
+      </w:r>
+      <w:r>
+        <w:rPr>
+          <w:rStyle w:val="NormalTok"/>
+        </w:rPr>
+        <w:t xml:space="preserve">(Recall)</w:t>
+      </w:r>
+      <w:r>
+        <w:br w:type="textWrapping"/>
+      </w:r>
+      <w:r>
+        <w:rPr>
+          <w:rStyle w:val="NormalTok"/>
+        </w:rPr>
+        <w:t xml:space="preserve">  )</w:t>
+      </w:r>
+      <w:r>
+        <w:br w:type="textWrapping"/>
+      </w:r>
+      <w:r>
+        <w:rPr>
+          <w:rStyle w:val="NormalTok"/>
+        </w:rPr>
+        <w:t xml:space="preserve">descriptives[, </w:t>
+      </w:r>
+      <w:r>
+        <w:rPr>
+          <w:rStyle w:val="DecValTok"/>
+        </w:rPr>
+        <w:t xml:space="preserve">-1</w:t>
+      </w:r>
+      <w:r>
+        <w:rPr>
+          <w:rStyle w:val="NormalTok"/>
+        </w:rPr>
+        <w:t xml:space="preserve">] &lt;-</w:t>
+      </w:r>
+      <w:r>
+        <w:rPr>
+          <w:rStyle w:val="StringTok"/>
+        </w:rPr>
+        <w:t xml:space="preserve"> </w:t>
+      </w:r>
+      <w:r>
+        <w:rPr>
+          <w:rStyle w:val="KeywordTok"/>
+        </w:rPr>
+        <w:t xml:space="preserve">printnum</w:t>
+      </w:r>
+      <w:r>
+        <w:rPr>
+          <w:rStyle w:val="NormalTok"/>
+        </w:rPr>
+        <w:t xml:space="preserve">(descriptives[, </w:t>
+      </w:r>
+      <w:r>
+        <w:rPr>
+          <w:rStyle w:val="DecValTok"/>
+        </w:rPr>
+        <w:t xml:space="preserve">-1</w:t>
+      </w:r>
+      <w:r>
+        <w:rPr>
+          <w:rStyle w:val="NormalTok"/>
+        </w:rPr>
+        <w:t xml:space="preserve">])</w:t>
+      </w:r>
+      <w:r>
+        <w:br w:type="textWrapping"/>
+      </w:r>
+      <w:r>
+        <w:br w:type="textWrapping"/>
+      </w:r>
+      <w:r>
+        <w:rPr>
+          <w:rStyle w:val="KeywordTok"/>
+        </w:rPr>
+        <w:t xml:space="preserve">apa_table</w:t>
+      </w:r>
+      <w:r>
+        <w:rPr>
+          <w:rStyle w:val="NormalTok"/>
+        </w:rPr>
+        <w:t xml:space="preserve">(</w:t>
+      </w:r>
+      <w:r>
+        <w:br w:type="textWrapping"/>
+      </w:r>
+      <w:r>
+        <w:rPr>
+          <w:rStyle w:val="NormalTok"/>
+        </w:rPr>
+        <w:t xml:space="preserve">  descriptives</w:t>
+      </w:r>
+      <w:r>
+        <w:br w:type="textWrapping"/>
+      </w:r>
+      <w:r>
+        <w:rPr>
+          <w:rStyle w:val="NormalTok"/>
+        </w:rPr>
+        <w:t xml:space="preserve">  , </w:t>
+      </w:r>
+      <w:r>
+        <w:rPr>
+          <w:rStyle w:val="DataTypeTok"/>
+        </w:rPr>
+        <w:t xml:space="preserve">caption =</w:t>
+      </w:r>
+      <w:r>
+        <w:rPr>
+          <w:rStyle w:val="NormalTok"/>
+        </w:rPr>
+        <w:t xml:space="preserve"> </w:t>
+      </w:r>
+      <w:r>
+        <w:rPr>
+          <w:rStyle w:val="StringTok"/>
+        </w:rPr>
+        <w:t xml:space="preserve">"Descriptive statistics of correct recall by dosage."</w:t>
+      </w:r>
+      <w:r>
+        <w:br w:type="textWrapping"/>
+      </w:r>
+      <w:r>
+        <w:rPr>
+          <w:rStyle w:val="NormalTok"/>
+        </w:rPr>
+        <w:t xml:space="preserve">  , </w:t>
+      </w:r>
+      <w:r>
+        <w:rPr>
+          <w:rStyle w:val="DataTypeTok"/>
+        </w:rPr>
+        <w:t xml:space="preserve">note =</w:t>
+      </w:r>
+      <w:r>
+        <w:rPr>
+          <w:rStyle w:val="NormalTok"/>
+        </w:rPr>
+        <w:t xml:space="preserve"> </w:t>
+      </w:r>
+      <w:r>
+        <w:rPr>
+          <w:rStyle w:val="StringTok"/>
+        </w:rPr>
+        <w:t xml:space="preserve">"This table was created with `apa_table()`."</w:t>
+      </w:r>
+      <w:r>
+        <w:br w:type="textWrapping"/>
+      </w:r>
+      <w:r>
+        <w:rPr>
+          <w:rStyle w:val="NormalTok"/>
+        </w:rPr>
+        <w:t xml:space="preserve">)</w:t>
       </w:r>
     </w:p>
     <w:p>
@@ -1338,7 +1842,19 @@
         <w:t xml:space="preserve"> </w:t>
       </w:r>
       <w:r>
-        <w:t xml:space="preserve">This table was created with apa_table()</w:t>
+        <w:t xml:space="preserve">This table was created with</w:t>
+      </w:r>
+      <w:r>
+        <w:t xml:space="preserve"> </w:t>
+      </w:r>
+      <w:r>
+        <w:rPr>
+          <w:rStyle w:val="VerbatimChar"/>
+        </w:rPr>
+        <w:t xml:space="preserve">apa_table()</w:t>
+      </w:r>
+      <w:r>
+        <w:t xml:space="preserve">.</w:t>
       </w:r>
     </w:p>
     <w:p>
@@ -1524,6 +2040,383 @@
       </w:r>
       <w:r>
         <w:t xml:space="preserve">.</w:t>
+      </w:r>
+    </w:p>
+    <w:p>
+      <w:pPr>
+        <w:pStyle w:val="SourceCode"/>
+      </w:pPr>
+      <w:r>
+        <w:rPr>
+          <w:rStyle w:val="KeywordTok"/>
+        </w:rPr>
+        <w:t xml:space="preserve">apa_beeplot</w:t>
+      </w:r>
+      <w:r>
+        <w:rPr>
+          <w:rStyle w:val="NormalTok"/>
+        </w:rPr>
+        <w:t xml:space="preserve">(</w:t>
+      </w:r>
+      <w:r>
+        <w:br w:type="textWrapping"/>
+      </w:r>
+      <w:r>
+        <w:rPr>
+          <w:rStyle w:val="NormalTok"/>
+        </w:rPr>
+        <w:t xml:space="preserve">  mixed_data</w:t>
+      </w:r>
+      <w:r>
+        <w:br w:type="textWrapping"/>
+      </w:r>
+      <w:r>
+        <w:rPr>
+          <w:rStyle w:val="NormalTok"/>
+        </w:rPr>
+        <w:t xml:space="preserve">  , </w:t>
+      </w:r>
+      <w:r>
+        <w:rPr>
+          <w:rStyle w:val="DataTypeTok"/>
+        </w:rPr>
+        <w:t xml:space="preserve">id =</w:t>
+      </w:r>
+      <w:r>
+        <w:rPr>
+          <w:rStyle w:val="NormalTok"/>
+        </w:rPr>
+        <w:t xml:space="preserve"> </w:t>
+      </w:r>
+      <w:r>
+        <w:rPr>
+          <w:rStyle w:val="StringTok"/>
+        </w:rPr>
+        <w:t xml:space="preserve">"Subject"</w:t>
+      </w:r>
+      <w:r>
+        <w:br w:type="textWrapping"/>
+      </w:r>
+      <w:r>
+        <w:rPr>
+          <w:rStyle w:val="NormalTok"/>
+        </w:rPr>
+        <w:t xml:space="preserve">  , </w:t>
+      </w:r>
+      <w:r>
+        <w:rPr>
+          <w:rStyle w:val="DataTypeTok"/>
+        </w:rPr>
+        <w:t xml:space="preserve">dv =</w:t>
+      </w:r>
+      <w:r>
+        <w:rPr>
+          <w:rStyle w:val="NormalTok"/>
+        </w:rPr>
+        <w:t xml:space="preserve"> </w:t>
+      </w:r>
+      <w:r>
+        <w:rPr>
+          <w:rStyle w:val="StringTok"/>
+        </w:rPr>
+        <w:t xml:space="preserve">"Recall"</w:t>
+      </w:r>
+      <w:r>
+        <w:br w:type="textWrapping"/>
+      </w:r>
+      <w:r>
+        <w:rPr>
+          <w:rStyle w:val="NormalTok"/>
+        </w:rPr>
+        <w:t xml:space="preserve">  , </w:t>
+      </w:r>
+      <w:r>
+        <w:rPr>
+          <w:rStyle w:val="DataTypeTok"/>
+        </w:rPr>
+        <w:t xml:space="preserve">factors =</w:t>
+      </w:r>
+      <w:r>
+        <w:rPr>
+          <w:rStyle w:val="NormalTok"/>
+        </w:rPr>
+        <w:t xml:space="preserve"> </w:t>
+      </w:r>
+      <w:r>
+        <w:rPr>
+          <w:rStyle w:val="KeywordTok"/>
+        </w:rPr>
+        <w:t xml:space="preserve">c</w:t>
+      </w:r>
+      <w:r>
+        <w:rPr>
+          <w:rStyle w:val="NormalTok"/>
+        </w:rPr>
+        <w:t xml:space="preserve">(</w:t>
+      </w:r>
+      <w:r>
+        <w:rPr>
+          <w:rStyle w:val="StringTok"/>
+        </w:rPr>
+        <w:t xml:space="preserve">"Task"</w:t>
+      </w:r>
+      <w:r>
+        <w:rPr>
+          <w:rStyle w:val="NormalTok"/>
+        </w:rPr>
+        <w:t xml:space="preserve">, </w:t>
+      </w:r>
+      <w:r>
+        <w:rPr>
+          <w:rStyle w:val="StringTok"/>
+        </w:rPr>
+        <w:t xml:space="preserve">"Valence"</w:t>
+      </w:r>
+      <w:r>
+        <w:rPr>
+          <w:rStyle w:val="NormalTok"/>
+        </w:rPr>
+        <w:t xml:space="preserve">, </w:t>
+      </w:r>
+      <w:r>
+        <w:rPr>
+          <w:rStyle w:val="StringTok"/>
+        </w:rPr>
+        <w:t xml:space="preserve">"Dosage"</w:t>
+      </w:r>
+      <w:r>
+        <w:rPr>
+          <w:rStyle w:val="NormalTok"/>
+        </w:rPr>
+        <w:t xml:space="preserve">)</w:t>
+      </w:r>
+      <w:r>
+        <w:br w:type="textWrapping"/>
+      </w:r>
+      <w:r>
+        <w:rPr>
+          <w:rStyle w:val="NormalTok"/>
+        </w:rPr>
+        <w:t xml:space="preserve">  , </w:t>
+      </w:r>
+      <w:r>
+        <w:rPr>
+          <w:rStyle w:val="DataTypeTok"/>
+        </w:rPr>
+        <w:t xml:space="preserve">dispersion =</w:t>
+      </w:r>
+      <w:r>
+        <w:rPr>
+          <w:rStyle w:val="NormalTok"/>
+        </w:rPr>
+        <w:t xml:space="preserve"> conf_int</w:t>
+      </w:r>
+      <w:r>
+        <w:br w:type="textWrapping"/>
+      </w:r>
+      <w:r>
+        <w:rPr>
+          <w:rStyle w:val="NormalTok"/>
+        </w:rPr>
+        <w:t xml:space="preserve">  , </w:t>
+      </w:r>
+      <w:r>
+        <w:rPr>
+          <w:rStyle w:val="DataTypeTok"/>
+        </w:rPr>
+        <w:t xml:space="preserve">ylim =</w:t>
+      </w:r>
+      <w:r>
+        <w:rPr>
+          <w:rStyle w:val="NormalTok"/>
+        </w:rPr>
+        <w:t xml:space="preserve"> </w:t>
+      </w:r>
+      <w:r>
+        <w:rPr>
+          <w:rStyle w:val="KeywordTok"/>
+        </w:rPr>
+        <w:t xml:space="preserve">c</w:t>
+      </w:r>
+      <w:r>
+        <w:rPr>
+          <w:rStyle w:val="NormalTok"/>
+        </w:rPr>
+        <w:t xml:space="preserve">(</w:t>
+      </w:r>
+      <w:r>
+        <w:rPr>
+          <w:rStyle w:val="DecValTok"/>
+        </w:rPr>
+        <w:t xml:space="preserve">0</w:t>
+      </w:r>
+      <w:r>
+        <w:rPr>
+          <w:rStyle w:val="NormalTok"/>
+        </w:rPr>
+        <w:t xml:space="preserve">, </w:t>
+      </w:r>
+      <w:r>
+        <w:rPr>
+          <w:rStyle w:val="DecValTok"/>
+        </w:rPr>
+        <w:t xml:space="preserve">30</w:t>
+      </w:r>
+      <w:r>
+        <w:rPr>
+          <w:rStyle w:val="NormalTok"/>
+        </w:rPr>
+        <w:t xml:space="preserve">)</w:t>
+      </w:r>
+      <w:r>
+        <w:br w:type="textWrapping"/>
+      </w:r>
+      <w:r>
+        <w:rPr>
+          <w:rStyle w:val="NormalTok"/>
+        </w:rPr>
+        <w:t xml:space="preserve">  , </w:t>
+      </w:r>
+      <w:r>
+        <w:rPr>
+          <w:rStyle w:val="DataTypeTok"/>
+        </w:rPr>
+        <w:t xml:space="preserve">las =</w:t>
+      </w:r>
+      <w:r>
+        <w:rPr>
+          <w:rStyle w:val="NormalTok"/>
+        </w:rPr>
+        <w:t xml:space="preserve"> </w:t>
+      </w:r>
+      <w:r>
+        <w:rPr>
+          <w:rStyle w:val="DecValTok"/>
+        </w:rPr>
+        <w:t xml:space="preserve">1</w:t>
+      </w:r>
+      <w:r>
+        <w:br w:type="textWrapping"/>
+      </w:r>
+      <w:r>
+        <w:rPr>
+          <w:rStyle w:val="NormalTok"/>
+        </w:rPr>
+        <w:t xml:space="preserve">  , </w:t>
+      </w:r>
+      <w:r>
+        <w:rPr>
+          <w:rStyle w:val="DataTypeTok"/>
+        </w:rPr>
+        <w:t xml:space="preserve">args_points =</w:t>
+      </w:r>
+      <w:r>
+        <w:rPr>
+          <w:rStyle w:val="NormalTok"/>
+        </w:rPr>
+        <w:t xml:space="preserve"> </w:t>
+      </w:r>
+      <w:r>
+        <w:rPr>
+          <w:rStyle w:val="KeywordTok"/>
+        </w:rPr>
+        <w:t xml:space="preserve">list</w:t>
+      </w:r>
+      <w:r>
+        <w:rPr>
+          <w:rStyle w:val="NormalTok"/>
+        </w:rPr>
+        <w:t xml:space="preserve">(</w:t>
+      </w:r>
+      <w:r>
+        <w:rPr>
+          <w:rStyle w:val="DataTypeTok"/>
+        </w:rPr>
+        <w:t xml:space="preserve">cex =</w:t>
+      </w:r>
+      <w:r>
+        <w:rPr>
+          <w:rStyle w:val="NormalTok"/>
+        </w:rPr>
+        <w:t xml:space="preserve"> </w:t>
+      </w:r>
+      <w:r>
+        <w:rPr>
+          <w:rStyle w:val="FloatTok"/>
+        </w:rPr>
+        <w:t xml:space="preserve">1.5</w:t>
+      </w:r>
+      <w:r>
+        <w:rPr>
+          <w:rStyle w:val="NormalTok"/>
+        </w:rPr>
+        <w:t xml:space="preserve">)</w:t>
+      </w:r>
+      <w:r>
+        <w:br w:type="textWrapping"/>
+      </w:r>
+      <w:r>
+        <w:rPr>
+          <w:rStyle w:val="NormalTok"/>
+        </w:rPr>
+        <w:t xml:space="preserve">  , </w:t>
+      </w:r>
+      <w:r>
+        <w:rPr>
+          <w:rStyle w:val="DataTypeTok"/>
+        </w:rPr>
+        <w:t xml:space="preserve">args_arrows =</w:t>
+      </w:r>
+      <w:r>
+        <w:rPr>
+          <w:rStyle w:val="NormalTok"/>
+        </w:rPr>
+        <w:t xml:space="preserve"> </w:t>
+      </w:r>
+      <w:r>
+        <w:rPr>
+          <w:rStyle w:val="KeywordTok"/>
+        </w:rPr>
+        <w:t xml:space="preserve">list</w:t>
+      </w:r>
+      <w:r>
+        <w:rPr>
+          <w:rStyle w:val="NormalTok"/>
+        </w:rPr>
+        <w:t xml:space="preserve">(</w:t>
+      </w:r>
+      <w:r>
+        <w:rPr>
+          <w:rStyle w:val="DataTypeTok"/>
+        </w:rPr>
+        <w:t xml:space="preserve">length =</w:t>
+      </w:r>
+      <w:r>
+        <w:rPr>
+          <w:rStyle w:val="NormalTok"/>
+        </w:rPr>
+        <w:t xml:space="preserve"> </w:t>
+      </w:r>
+      <w:r>
+        <w:rPr>
+          <w:rStyle w:val="FloatTok"/>
+        </w:rPr>
+        <w:t xml:space="preserve">0.025</w:t>
+      </w:r>
+      <w:r>
+        <w:rPr>
+          <w:rStyle w:val="NormalTok"/>
+        </w:rPr>
+        <w:t xml:space="preserve">)</w:t>
+      </w:r>
+      <w:r>
+        <w:br w:type="textWrapping"/>
+      </w:r>
+      <w:r>
+        <w:rPr>
+          <w:rStyle w:val="NormalTok"/>
+        </w:rPr>
+        <w:t xml:space="preserve">)</w:t>
       </w:r>
     </w:p>
     <w:p>
@@ -1876,10 +2769,491 @@
     </w:p>
     <w:p>
       <w:pPr>
-        <w:pStyle w:val="Textkrper"/>
+        <w:pStyle w:val="SourceCode"/>
+      </w:pPr>
+      <w:r>
+        <w:rPr>
+          <w:rStyle w:val="NormalTok"/>
+        </w:rPr>
+        <w:t xml:space="preserve">recall_anova &lt;-</w:t>
+      </w:r>
+      <w:r>
+        <w:rPr>
+          <w:rStyle w:val="StringTok"/>
+        </w:rPr>
+        <w:t xml:space="preserve"> </w:t>
+      </w:r>
+      <w:r>
+        <w:rPr>
+          <w:rStyle w:val="NormalTok"/>
+        </w:rPr>
+        <w:t xml:space="preserve">afex</w:t>
+      </w:r>
+      <w:r>
+        <w:rPr>
+          <w:rStyle w:val="OperatorTok"/>
+        </w:rPr>
+        <w:t xml:space="preserve">::</w:t>
+      </w:r>
+      <w:r>
+        <w:rPr>
+          <w:rStyle w:val="KeywordTok"/>
+        </w:rPr>
+        <w:t xml:space="preserve">aov_car</w:t>
+      </w:r>
+      <w:r>
+        <w:rPr>
+          <w:rStyle w:val="NormalTok"/>
+        </w:rPr>
+        <w:t xml:space="preserve">(</w:t>
+      </w:r>
+      <w:r>
+        <w:br w:type="textWrapping"/>
+      </w:r>
+      <w:r>
+        <w:rPr>
+          <w:rStyle w:val="NormalTok"/>
+        </w:rPr>
+        <w:t xml:space="preserve">  Recall </w:t>
+      </w:r>
+      <w:r>
+        <w:rPr>
+          <w:rStyle w:val="OperatorTok"/>
+        </w:rPr>
+        <w:t xml:space="preserve">~</w:t>
+      </w:r>
+      <w:r>
+        <w:rPr>
+          <w:rStyle w:val="StringTok"/>
+        </w:rPr>
+        <w:t xml:space="preserve"> </w:t>
+      </w:r>
+      <w:r>
+        <w:rPr>
+          <w:rStyle w:val="NormalTok"/>
+        </w:rPr>
+        <w:t xml:space="preserve">(Task </w:t>
+      </w:r>
+      <w:r>
+        <w:rPr>
+          <w:rStyle w:val="OperatorTok"/>
+        </w:rPr>
+        <w:t xml:space="preserve">*</w:t>
+      </w:r>
+      <w:r>
+        <w:rPr>
+          <w:rStyle w:val="StringTok"/>
+        </w:rPr>
+        <w:t xml:space="preserve"> </w:t>
+      </w:r>
+      <w:r>
+        <w:rPr>
+          <w:rStyle w:val="NormalTok"/>
+        </w:rPr>
+        <w:t xml:space="preserve">Valence </w:t>
+      </w:r>
+      <w:r>
+        <w:rPr>
+          <w:rStyle w:val="OperatorTok"/>
+        </w:rPr>
+        <w:t xml:space="preserve">*</w:t>
+      </w:r>
+      <w:r>
+        <w:rPr>
+          <w:rStyle w:val="StringTok"/>
+        </w:rPr>
+        <w:t xml:space="preserve"> </w:t>
+      </w:r>
+      <w:r>
+        <w:rPr>
+          <w:rStyle w:val="NormalTok"/>
+        </w:rPr>
+        <w:t xml:space="preserve">Dosage) </w:t>
+      </w:r>
+      <w:r>
+        <w:rPr>
+          <w:rStyle w:val="OperatorTok"/>
+        </w:rPr>
+        <w:t xml:space="preserve">+</w:t>
+      </w:r>
+      <w:r>
+        <w:rPr>
+          <w:rStyle w:val="StringTok"/>
+        </w:rPr>
+        <w:t xml:space="preserve"> </w:t>
+      </w:r>
+      <w:r>
+        <w:rPr>
+          <w:rStyle w:val="KeywordTok"/>
+        </w:rPr>
+        <w:t xml:space="preserve">Error</w:t>
+      </w:r>
+      <w:r>
+        <w:rPr>
+          <w:rStyle w:val="NormalTok"/>
+        </w:rPr>
+        <w:t xml:space="preserve">(Subject</w:t>
+      </w:r>
+      <w:r>
+        <w:rPr>
+          <w:rStyle w:val="OperatorTok"/>
+        </w:rPr>
+        <w:t xml:space="preserve">/</w:t>
+      </w:r>
+      <w:r>
+        <w:rPr>
+          <w:rStyle w:val="NormalTok"/>
+        </w:rPr>
+        <w:t xml:space="preserve">(Task </w:t>
+      </w:r>
+      <w:r>
+        <w:rPr>
+          <w:rStyle w:val="OperatorTok"/>
+        </w:rPr>
+        <w:t xml:space="preserve">*</w:t>
+      </w:r>
+      <w:r>
+        <w:rPr>
+          <w:rStyle w:val="StringTok"/>
+        </w:rPr>
+        <w:t xml:space="preserve"> </w:t>
+      </w:r>
+      <w:r>
+        <w:rPr>
+          <w:rStyle w:val="NormalTok"/>
+        </w:rPr>
+        <w:t xml:space="preserve">Valence)) </w:t>
+      </w:r>
+      <w:r>
+        <w:rPr>
+          <w:rStyle w:val="OperatorTok"/>
+        </w:rPr>
+        <w:t xml:space="preserve">+</w:t>
+      </w:r>
+      <w:r>
+        <w:rPr>
+          <w:rStyle w:val="StringTok"/>
+        </w:rPr>
+        <w:t xml:space="preserve"> </w:t>
+      </w:r>
+      <w:r>
+        <w:rPr>
+          <w:rStyle w:val="NormalTok"/>
+        </w:rPr>
+        <w:t xml:space="preserve">Dosage</w:t>
+      </w:r>
+      <w:r>
+        <w:br w:type="textWrapping"/>
+      </w:r>
+      <w:r>
+        <w:rPr>
+          <w:rStyle w:val="NormalTok"/>
+        </w:rPr>
+        <w:t xml:space="preserve">  , </w:t>
+      </w:r>
+      <w:r>
+        <w:rPr>
+          <w:rStyle w:val="DataTypeTok"/>
+        </w:rPr>
+        <w:t xml:space="preserve">data =</w:t>
+      </w:r>
+      <w:r>
+        <w:rPr>
+          <w:rStyle w:val="NormalTok"/>
+        </w:rPr>
+        <w:t xml:space="preserve"> mixed_data</w:t>
+      </w:r>
+      <w:r>
+        <w:br w:type="textWrapping"/>
+      </w:r>
+      <w:r>
+        <w:rPr>
+          <w:rStyle w:val="NormalTok"/>
+        </w:rPr>
+        <w:t xml:space="preserve">  , </w:t>
+      </w:r>
+      <w:r>
+        <w:rPr>
+          <w:rStyle w:val="DataTypeTok"/>
+        </w:rPr>
+        <w:t xml:space="preserve">type =</w:t>
+      </w:r>
+      <w:r>
+        <w:rPr>
+          <w:rStyle w:val="NormalTok"/>
+        </w:rPr>
+        <w:t xml:space="preserve"> </w:t>
+      </w:r>
+      <w:r>
+        <w:rPr>
+          <w:rStyle w:val="DecValTok"/>
+        </w:rPr>
+        <w:t xml:space="preserve">3</w:t>
+      </w:r>
+      <w:r>
+        <w:br w:type="textWrapping"/>
+      </w:r>
+      <w:r>
+        <w:rPr>
+          <w:rStyle w:val="NormalTok"/>
+        </w:rPr>
+        <w:t xml:space="preserve">)</w:t>
+      </w:r>
+      <w:r>
+        <w:br w:type="textWrapping"/>
+      </w:r>
+      <w:r>
+        <w:rPr>
+          <w:rStyle w:val="NormalTok"/>
+        </w:rPr>
+        <w:t xml:space="preserve">recall_anova_results &lt;-</w:t>
+      </w:r>
+      <w:r>
+        <w:rPr>
+          <w:rStyle w:val="StringTok"/>
+        </w:rPr>
+        <w:t xml:space="preserve"> </w:t>
+      </w:r>
+      <w:r>
+        <w:rPr>
+          <w:rStyle w:val="KeywordTok"/>
+        </w:rPr>
+        <w:t xml:space="preserve">apa_print</w:t>
+      </w:r>
+      <w:r>
+        <w:rPr>
+          <w:rStyle w:val="NormalTok"/>
+        </w:rPr>
+        <w:t xml:space="preserve">(recall_anova, </w:t>
+      </w:r>
+      <w:r>
+        <w:rPr>
+          <w:rStyle w:val="DataTypeTok"/>
+        </w:rPr>
+        <w:t xml:space="preserve">es =</w:t>
+      </w:r>
+      <w:r>
+        <w:rPr>
+          <w:rStyle w:val="NormalTok"/>
+        </w:rPr>
+        <w:t xml:space="preserve"> </w:t>
+      </w:r>
+      <w:r>
+        <w:rPr>
+          <w:rStyle w:val="StringTok"/>
+        </w:rPr>
+        <w:t xml:space="preserve">"pes"</w:t>
+      </w:r>
+      <w:r>
+        <w:rPr>
+          <w:rStyle w:val="NormalTok"/>
+        </w:rPr>
+        <w:t xml:space="preserve">)</w:t>
+      </w:r>
+      <w:r>
+        <w:br w:type="textWrapping"/>
+      </w:r>
+      <w:r>
+        <w:rPr>
+          <w:rStyle w:val="NormalTok"/>
+        </w:rPr>
+        <w:t xml:space="preserve">recall_anova_results_p &lt;-</w:t>
+      </w:r>
+      <w:r>
+        <w:rPr>
+          <w:rStyle w:val="StringTok"/>
+        </w:rPr>
+        <w:t xml:space="preserve"> </w:t>
+      </w:r>
+      <w:r>
+        <w:rPr>
+          <w:rStyle w:val="KeywordTok"/>
+        </w:rPr>
+        <w:t xml:space="preserve">apa_print</w:t>
+      </w:r>
+      <w:r>
+        <w:rPr>
+          <w:rStyle w:val="NormalTok"/>
+        </w:rPr>
+        <w:t xml:space="preserve">(recall_anova, </w:t>
+      </w:r>
+      <w:r>
+        <w:rPr>
+          <w:rStyle w:val="DataTypeTok"/>
+        </w:rPr>
+        <w:t xml:space="preserve">es =</w:t>
+      </w:r>
+      <w:r>
+        <w:rPr>
+          <w:rStyle w:val="NormalTok"/>
+        </w:rPr>
+        <w:t xml:space="preserve"> </w:t>
+      </w:r>
+      <w:r>
+        <w:rPr>
+          <w:rStyle w:val="StringTok"/>
+        </w:rPr>
+        <w:t xml:space="preserve">"pes"</w:t>
+      </w:r>
+      <w:r>
+        <w:rPr>
+          <w:rStyle w:val="NormalTok"/>
+        </w:rPr>
+        <w:t xml:space="preserve">, </w:t>
+      </w:r>
+      <w:r>
+        <w:rPr>
+          <w:rStyle w:val="DataTypeTok"/>
+        </w:rPr>
+        <w:t xml:space="preserve">in_paren =</w:t>
+      </w:r>
+      <w:r>
+        <w:rPr>
+          <w:rStyle w:val="NormalTok"/>
+        </w:rPr>
+        <w:t xml:space="preserve"> </w:t>
+      </w:r>
+      <w:r>
+        <w:rPr>
+          <w:rStyle w:val="OtherTok"/>
+        </w:rPr>
+        <w:t xml:space="preserve">TRUE</w:t>
+      </w:r>
+      <w:r>
+        <w:rPr>
+          <w:rStyle w:val="NormalTok"/>
+        </w:rPr>
+        <w:t xml:space="preserve">)</w:t>
+      </w:r>
+    </w:p>
+    <w:p>
+      <w:pPr>
+        <w:pStyle w:val="FirstParagraph"/>
       </w:pPr>
       <w:r>
         <w:t xml:space="preserve">Now, you can report the results of your analyses like so:</w:t>
+      </w:r>
+    </w:p>
+    <w:p>
+      <w:pPr>
+        <w:pStyle w:val="SourceCode"/>
+      </w:pPr>
+      <w:r>
+        <w:rPr>
+          <w:rStyle w:val="NormalTok"/>
+        </w:rPr>
+        <w:t xml:space="preserve">Item </w:t>
+      </w:r>
+      <w:r>
+        <w:rPr>
+          <w:rStyle w:val="KeywordTok"/>
+        </w:rPr>
+        <w:t xml:space="preserve">valence</w:t>
+      </w:r>
+      <w:r>
+        <w:rPr>
+          <w:rStyle w:val="NormalTok"/>
+        </w:rPr>
+        <w:t xml:space="preserve"> (</w:t>
+      </w:r>
+      <w:r>
+        <w:rPr>
+          <w:rStyle w:val="StringTok"/>
+        </w:rPr>
+        <w:t xml:space="preserve">`</w:t>
+      </w:r>
+      <w:r>
+        <w:rPr>
+          <w:rStyle w:val="DataTypeTok"/>
+        </w:rPr>
+        <w:t xml:space="preserve">r recall_anova_results_p$full$Valence</w:t>
+      </w:r>
+      <w:r>
+        <w:rPr>
+          <w:rStyle w:val="StringTok"/>
+        </w:rPr>
+        <w:t xml:space="preserve">`</w:t>
+      </w:r>
+      <w:r>
+        <w:rPr>
+          <w:rStyle w:val="NormalTok"/>
+        </w:rPr>
+        <w:t xml:space="preserve">) and the task</w:t>
+      </w:r>
+      <w:r>
+        <w:br w:type="textWrapping"/>
+      </w:r>
+      <w:r>
+        <w:rPr>
+          <w:rStyle w:val="NormalTok"/>
+        </w:rPr>
+        <w:t xml:space="preserve">affected recall performance, </w:t>
+      </w:r>
+      <w:r>
+        <w:rPr>
+          <w:rStyle w:val="StringTok"/>
+        </w:rPr>
+        <w:t xml:space="preserve">`</w:t>
+      </w:r>
+      <w:r>
+        <w:rPr>
+          <w:rStyle w:val="DataTypeTok"/>
+        </w:rPr>
+        <w:t xml:space="preserve">r recall_anova_results$full$Task</w:t>
+      </w:r>
+      <w:r>
+        <w:rPr>
+          <w:rStyle w:val="StringTok"/>
+        </w:rPr>
+        <w:t xml:space="preserve">`</w:t>
+      </w:r>
+      <w:r>
+        <w:rPr>
+          <w:rStyle w:val="NormalTok"/>
+        </w:rPr>
+        <w:t xml:space="preserve">; the dosage,</w:t>
+      </w:r>
+      <w:r>
+        <w:br w:type="textWrapping"/>
+      </w:r>
+      <w:r>
+        <w:rPr>
+          <w:rStyle w:val="NormalTok"/>
+        </w:rPr>
+        <w:t xml:space="preserve">however, had no effect on recall, </w:t>
+      </w:r>
+      <w:r>
+        <w:rPr>
+          <w:rStyle w:val="StringTok"/>
+        </w:rPr>
+        <w:t xml:space="preserve">`</w:t>
+      </w:r>
+      <w:r>
+        <w:rPr>
+          <w:rStyle w:val="DataTypeTok"/>
+        </w:rPr>
+        <w:t xml:space="preserve">r recall_anova_results$full$Dosage</w:t>
+      </w:r>
+      <w:r>
+        <w:rPr>
+          <w:rStyle w:val="StringTok"/>
+        </w:rPr>
+        <w:t xml:space="preserve">`</w:t>
+      </w:r>
+      <w:r>
+        <w:rPr>
+          <w:rStyle w:val="NormalTok"/>
+        </w:rPr>
+        <w:t xml:space="preserve">.</w:t>
+      </w:r>
+      <w:r>
+        <w:br w:type="textWrapping"/>
+      </w:r>
+      <w:r>
+        <w:rPr>
+          <w:rStyle w:val="NormalTok"/>
+        </w:rPr>
+        <w:t xml:space="preserve">There was no significant interaction.</w:t>
       </w:r>
     </w:p>
     <w:p>
@@ -2295,6 +3669,212 @@
       </w:r>
       <w:r>
         <w:t xml:space="preserve">.</w:t>
+      </w:r>
+    </w:p>
+    <w:p>
+      <w:pPr>
+        <w:pStyle w:val="SourceCode"/>
+      </w:pPr>
+      <w:r>
+        <w:rPr>
+          <w:rStyle w:val="KeywordTok"/>
+        </w:rPr>
+        <w:t xml:space="preserve">apa_table</w:t>
+      </w:r>
+      <w:r>
+        <w:rPr>
+          <w:rStyle w:val="NormalTok"/>
+        </w:rPr>
+        <w:t xml:space="preserve">(</w:t>
+      </w:r>
+      <w:r>
+        <w:br w:type="textWrapping"/>
+      </w:r>
+      <w:r>
+        <w:rPr>
+          <w:rStyle w:val="NormalTok"/>
+        </w:rPr>
+        <w:t xml:space="preserve">  recall_anova_results</w:t>
+      </w:r>
+      <w:r>
+        <w:rPr>
+          <w:rStyle w:val="OperatorTok"/>
+        </w:rPr>
+        <w:t xml:space="preserve">$</w:t>
+      </w:r>
+      <w:r>
+        <w:rPr>
+          <w:rStyle w:val="NormalTok"/>
+        </w:rPr>
+        <w:t xml:space="preserve">table</w:t>
+      </w:r>
+      <w:r>
+        <w:br w:type="textWrapping"/>
+      </w:r>
+      <w:r>
+        <w:rPr>
+          <w:rStyle w:val="NormalTok"/>
+        </w:rPr>
+        <w:t xml:space="preserve">  , </w:t>
+      </w:r>
+      <w:r>
+        <w:rPr>
+          <w:rStyle w:val="DataTypeTok"/>
+        </w:rPr>
+        <w:t xml:space="preserve">align =</w:t>
+      </w:r>
+      <w:r>
+        <w:rPr>
+          <w:rStyle w:val="NormalTok"/>
+        </w:rPr>
+        <w:t xml:space="preserve"> </w:t>
+      </w:r>
+      <w:r>
+        <w:rPr>
+          <w:rStyle w:val="KeywordTok"/>
+        </w:rPr>
+        <w:t xml:space="preserve">c</w:t>
+      </w:r>
+      <w:r>
+        <w:rPr>
+          <w:rStyle w:val="NormalTok"/>
+        </w:rPr>
+        <w:t xml:space="preserve">(</w:t>
+      </w:r>
+      <w:r>
+        <w:rPr>
+          <w:rStyle w:val="StringTok"/>
+        </w:rPr>
+        <w:t xml:space="preserve">"l"</w:t>
+      </w:r>
+      <w:r>
+        <w:rPr>
+          <w:rStyle w:val="NormalTok"/>
+        </w:rPr>
+        <w:t xml:space="preserve">, </w:t>
+      </w:r>
+      <w:r>
+        <w:rPr>
+          <w:rStyle w:val="StringTok"/>
+        </w:rPr>
+        <w:t xml:space="preserve">"r"</w:t>
+      </w:r>
+      <w:r>
+        <w:rPr>
+          <w:rStyle w:val="NormalTok"/>
+        </w:rPr>
+        <w:t xml:space="preserve">, </w:t>
+      </w:r>
+      <w:r>
+        <w:rPr>
+          <w:rStyle w:val="StringTok"/>
+        </w:rPr>
+        <w:t xml:space="preserve">"c"</w:t>
+      </w:r>
+      <w:r>
+        <w:rPr>
+          <w:rStyle w:val="NormalTok"/>
+        </w:rPr>
+        <w:t xml:space="preserve">, </w:t>
+      </w:r>
+      <w:r>
+        <w:rPr>
+          <w:rStyle w:val="StringTok"/>
+        </w:rPr>
+        <w:t xml:space="preserve">"r"</w:t>
+      </w:r>
+      <w:r>
+        <w:rPr>
+          <w:rStyle w:val="NormalTok"/>
+        </w:rPr>
+        <w:t xml:space="preserve">, </w:t>
+      </w:r>
+      <w:r>
+        <w:rPr>
+          <w:rStyle w:val="StringTok"/>
+        </w:rPr>
+        <w:t xml:space="preserve">"r"</w:t>
+      </w:r>
+      <w:r>
+        <w:rPr>
+          <w:rStyle w:val="NormalTok"/>
+        </w:rPr>
+        <w:t xml:space="preserve">, </w:t>
+      </w:r>
+      <w:r>
+        <w:rPr>
+          <w:rStyle w:val="StringTok"/>
+        </w:rPr>
+        <w:t xml:space="preserve">"r"</w:t>
+      </w:r>
+      <w:r>
+        <w:rPr>
+          <w:rStyle w:val="NormalTok"/>
+        </w:rPr>
+        <w:t xml:space="preserve">)</w:t>
+      </w:r>
+      <w:r>
+        <w:br w:type="textWrapping"/>
+      </w:r>
+      <w:r>
+        <w:rPr>
+          <w:rStyle w:val="NormalTok"/>
+        </w:rPr>
+        <w:t xml:space="preserve">  , </w:t>
+      </w:r>
+      <w:r>
+        <w:rPr>
+          <w:rStyle w:val="DataTypeTok"/>
+        </w:rPr>
+        <w:t xml:space="preserve">caption =</w:t>
+      </w:r>
+      <w:r>
+        <w:rPr>
+          <w:rStyle w:val="NormalTok"/>
+        </w:rPr>
+        <w:t xml:space="preserve"> </w:t>
+      </w:r>
+      <w:r>
+        <w:rPr>
+          <w:rStyle w:val="StringTok"/>
+        </w:rPr>
+        <w:t xml:space="preserve">"ANOVA table for the analyis of the example data set."</w:t>
+      </w:r>
+      <w:r>
+        <w:br w:type="textWrapping"/>
+      </w:r>
+      <w:r>
+        <w:rPr>
+          <w:rStyle w:val="NormalTok"/>
+        </w:rPr>
+        <w:t xml:space="preserve">  , </w:t>
+      </w:r>
+      <w:r>
+        <w:rPr>
+          <w:rStyle w:val="DataTypeTok"/>
+        </w:rPr>
+        <w:t xml:space="preserve">note =</w:t>
+      </w:r>
+      <w:r>
+        <w:rPr>
+          <w:rStyle w:val="NormalTok"/>
+        </w:rPr>
+        <w:t xml:space="preserve"> </w:t>
+      </w:r>
+      <w:r>
+        <w:rPr>
+          <w:rStyle w:val="StringTok"/>
+        </w:rPr>
+        <w:t xml:space="preserve">"This is a table created using `apa_print()` and `apa_table()`."</w:t>
+      </w:r>
+      <w:r>
+        <w:br w:type="textWrapping"/>
+      </w:r>
+      <w:r>
+        <w:rPr>
+          <w:rStyle w:val="NormalTok"/>
+        </w:rPr>
+        <w:t xml:space="preserve">)</w:t>
       </w:r>
     </w:p>
     <w:p>
@@ -3186,7 +4766,34 @@
         <w:t xml:space="preserve"> </w:t>
       </w:r>
       <w:r>
-        <w:t xml:space="preserve">This is a table created using apa_print() and apa_table().</w:t>
+        <w:t xml:space="preserve">This is a table created using</w:t>
+      </w:r>
+      <w:r>
+        <w:t xml:space="preserve"> </w:t>
+      </w:r>
+      <w:r>
+        <w:rPr>
+          <w:rStyle w:val="VerbatimChar"/>
+        </w:rPr>
+        <w:t xml:space="preserve">apa_print()</w:t>
+      </w:r>
+      <w:r>
+        <w:t xml:space="preserve"> </w:t>
+      </w:r>
+      <w:r>
+        <w:t xml:space="preserve">and</w:t>
+      </w:r>
+      <w:r>
+        <w:t xml:space="preserve"> </w:t>
+      </w:r>
+      <w:r>
+        <w:rPr>
+          <w:rStyle w:val="VerbatimChar"/>
+        </w:rPr>
+        <w:t xml:space="preserve">apa_table()</w:t>
+      </w:r>
+      <w:r>
+        <w:t xml:space="preserve">.</w:t>
       </w:r>
     </w:p>
     <w:p>
@@ -3456,7 +5063,99 @@
     </w:p>
     <w:p>
       <w:pPr>
-        <w:pStyle w:val="Textkrper"/>
+        <w:pStyle w:val="SourceCode"/>
+      </w:pPr>
+      <w:r>
+        <w:rPr>
+          <w:rStyle w:val="KeywordTok"/>
+        </w:rPr>
+        <w:t xml:space="preserve">r_refs</w:t>
+      </w:r>
+      <w:r>
+        <w:rPr>
+          <w:rStyle w:val="NormalTok"/>
+        </w:rPr>
+        <w:t xml:space="preserve">(</w:t>
+      </w:r>
+      <w:r>
+        <w:rPr>
+          <w:rStyle w:val="DataTypeTok"/>
+        </w:rPr>
+        <w:t xml:space="preserve">file =</w:t>
+      </w:r>
+      <w:r>
+        <w:rPr>
+          <w:rStyle w:val="NormalTok"/>
+        </w:rPr>
+        <w:t xml:space="preserve"> </w:t>
+      </w:r>
+      <w:r>
+        <w:rPr>
+          <w:rStyle w:val="StringTok"/>
+        </w:rPr>
+        <w:t xml:space="preserve">"r-references.bib"</w:t>
+      </w:r>
+      <w:r>
+        <w:rPr>
+          <w:rStyle w:val="NormalTok"/>
+        </w:rPr>
+        <w:t xml:space="preserve">)</w:t>
+      </w:r>
+      <w:r>
+        <w:br w:type="textWrapping"/>
+      </w:r>
+      <w:r>
+        <w:rPr>
+          <w:rStyle w:val="NormalTok"/>
+        </w:rPr>
+        <w:t xml:space="preserve">my_citation &lt;-</w:t>
+      </w:r>
+      <w:r>
+        <w:rPr>
+          <w:rStyle w:val="StringTok"/>
+        </w:rPr>
+        <w:t xml:space="preserve"> </w:t>
+      </w:r>
+      <w:r>
+        <w:rPr>
+          <w:rStyle w:val="KeywordTok"/>
+        </w:rPr>
+        <w:t xml:space="preserve">cite_r</w:t>
+      </w:r>
+      <w:r>
+        <w:rPr>
+          <w:rStyle w:val="NormalTok"/>
+        </w:rPr>
+        <w:t xml:space="preserve">(</w:t>
+      </w:r>
+      <w:r>
+        <w:rPr>
+          <w:rStyle w:val="DataTypeTok"/>
+        </w:rPr>
+        <w:t xml:space="preserve">file =</w:t>
+      </w:r>
+      <w:r>
+        <w:rPr>
+          <w:rStyle w:val="NormalTok"/>
+        </w:rPr>
+        <w:t xml:space="preserve"> </w:t>
+      </w:r>
+      <w:r>
+        <w:rPr>
+          <w:rStyle w:val="StringTok"/>
+        </w:rPr>
+        <w:t xml:space="preserve">"r-references.bib"</w:t>
+      </w:r>
+      <w:r>
+        <w:rPr>
+          <w:rStyle w:val="NormalTok"/>
+        </w:rPr>
+        <w:t xml:space="preserve">)</w:t>
+      </w:r>
+    </w:p>
+    <w:p>
+      <w:pPr>
+        <w:pStyle w:val="FirstParagraph"/>
       </w:pPr>
       <w:r>
         <w:rPr>
@@ -5381,7 +7080,7 @@
       <w:ind w:right="357"/>
     </w:pPr>
     <w:r>
-      <w:t>Distorted PD estimates in sequence learning</w:t>
+      <w:t>HOW TO USE PAPAJA</w:t>
     </w:r>
     <w:r>
       <w:ptab w:relativeTo="margin" w:alignment="right" w:leader="none"/>
@@ -5392,6 +7091,69 @@
 
 <file path=word/header3.xml><?xml version="1.0" encoding="utf-8"?>
 <w:hdr xmlns:wpc="http://schemas.microsoft.com/office/word/2010/wordprocessingCanvas" xmlns:cx="http://schemas.microsoft.com/office/drawing/2014/chartex" xmlns:cx1="http://schemas.microsoft.com/office/drawing/2015/9/8/chartex" xmlns:cx2="http://schemas.microsoft.com/office/drawing/2015/10/21/chartex" xmlns:cx3="http://schemas.microsoft.com/office/drawing/2016/5/9/chartex" xmlns:cx4="http://schemas.microsoft.com/office/drawing/2016/5/10/chartex" xmlns:cx5="http://schemas.microsoft.com/office/drawing/2016/5/11/chartex" xmlns:cx6="http://schemas.microsoft.com/office/drawing/2016/5/12/chartex" xmlns:cx7="http://schemas.microsoft.com/office/drawing/2016/5/13/chartex" xmlns:cx8="http://schemas.microsoft.com/office/drawing/2016/5/14/chartex" xmlns:mc="http://schemas.openxmlformats.org/markup-compatibility/2006" xmlns:aink="http://schemas.microsoft.com/office/drawing/2016/ink" xmlns:am3d="http://schemas.microsoft.com/office/drawing/2017/model3d" xmlns:o="urn:schemas-microsoft-com:office:office" xmlns:r="http://schemas.openxmlformats.org/officeDocument/2006/relationships" xmlns:m="http://schemas.openxmlformats.org/officeDocument/2006/math" xmlns:v="urn:schemas-microsoft-com:vml" xmlns:wp14="http://schemas.microsoft.com/office/word/2010/wordprocessingDrawing" xmlns:wp="http://schemas.openxmlformats.org/drawingml/2006/wordprocessingDrawing" xmlns:w10="urn:schemas-microsoft-com:office:word" xmlns:w="http://schemas.openxmlformats.org/wordprocessingml/2006/main" xmlns:w14="http://schemas.microsoft.com/office/word/2010/wordml" xmlns:w15="http://schemas.microsoft.com/office/word/2012/wordml" xmlns:w16cid="http://schemas.microsoft.com/office/word/2016/wordml/cid" xmlns:w16se="http://schemas.microsoft.com/office/word/2015/wordml/symex" xmlns:wpg="http://schemas.microsoft.com/office/word/2010/wordprocessingGroup" xmlns:wpi="http://schemas.microsoft.com/office/word/2010/wordprocessingInk" xmlns:wne="http://schemas.microsoft.com/office/word/2006/wordml" xmlns:wps="http://schemas.microsoft.com/office/word/2010/wordprocessingShape" mc:Ignorable="w14 w15 w16se w16cid wp14">
+  <w:sdt>
+    <w:sdtPr>
+      <w:rPr>
+        <w:rStyle w:val="Seitenzahl"/>
+      </w:rPr>
+      <w:id w:val="1389921216"/>
+      <w:docPartObj>
+        <w:docPartGallery w:val="Page Numbers (Top of Page)"/>
+        <w:docPartUnique/>
+      </w:docPartObj>
+    </w:sdtPr>
+    <w:sdtContent>
+      <w:p>
+        <w:pPr>
+          <w:pStyle w:val="Kopfzeile"/>
+          <w:framePr w:wrap="none" w:vAnchor="text" w:hAnchor="margin" w:xAlign="right" w:y="1"/>
+          <w:rPr>
+            <w:rStyle w:val="Seitenzahl"/>
+          </w:rPr>
+        </w:pPr>
+        <w:r>
+          <w:rPr>
+            <w:rStyle w:val="Seitenzahl"/>
+          </w:rPr>
+          <w:fldChar w:fldCharType="begin"/>
+        </w:r>
+        <w:r>
+          <w:rPr>
+            <w:rStyle w:val="Seitenzahl"/>
+          </w:rPr>
+          <w:instrText xml:space="preserve"> PAGE </w:instrText>
+        </w:r>
+        <w:r>
+          <w:rPr>
+            <w:rStyle w:val="Seitenzahl"/>
+          </w:rPr>
+          <w:fldChar w:fldCharType="separate"/>
+        </w:r>
+        <w:r>
+          <w:rPr>
+            <w:rStyle w:val="Seitenzahl"/>
+            <w:noProof/>
+          </w:rPr>
+          <w:t>1</w:t>
+        </w:r>
+        <w:r>
+          <w:rPr>
+            <w:rStyle w:val="Seitenzahl"/>
+          </w:rPr>
+          <w:fldChar w:fldCharType="end"/>
+        </w:r>
+      </w:p>
+    </w:sdtContent>
+  </w:sdt>
+  <w:p>
+    <w:pPr>
+      <w:pStyle w:val="Kopfzeile"/>
+      <w:ind w:right="360"/>
+    </w:pPr>
+    <w:r>
+      <w:t>Running head: HOW TO USE PAPAJA</w:t>
+    </w:r>
+  </w:p>
   <w:p>
     <w:pPr>
       <w:pStyle w:val="Kopfzeile"/>
@@ -6095,7 +7857,7 @@
     <w:lsdException w:name="Normal Indent" w:semiHidden="1" w:unhideWhenUsed="1"/>
     <w:lsdException w:name="footnote text" w:semiHidden="1" w:unhideWhenUsed="1"/>
     <w:lsdException w:name="annotation text" w:semiHidden="1" w:unhideWhenUsed="1"/>
-    <w:lsdException w:name="header" w:semiHidden="1" w:unhideWhenUsed="1"/>
+    <w:lsdException w:name="header" w:semiHidden="1" w:uiPriority="99" w:unhideWhenUsed="1"/>
     <w:lsdException w:name="footer" w:semiHidden="1" w:unhideWhenUsed="1"/>
     <w:lsdException w:name="index heading" w:semiHidden="1" w:unhideWhenUsed="1"/>
     <w:lsdException w:name="caption" w:semiHidden="1" w:unhideWhenUsed="1"/>
@@ -6706,6 +8468,7 @@
   </w:style>
   <w:style w:type="paragraph" w:styleId="Literaturverzeichnis">
     <w:name w:val="Bibliography"/>
+    <w:aliases w:val="refs"/>
     <w:basedOn w:val="Standard"/>
     <w:qFormat/>
     <w:rsid w:val="00572FF5"/>
@@ -7212,6 +8975,7 @@
     <w:name w:val="header"/>
     <w:basedOn w:val="Standard"/>
     <w:link w:val="KopfzeileZchn"/>
+    <w:uiPriority w:val="99"/>
     <w:unhideWhenUsed/>
     <w:rsid w:val="00AF36ED"/>
     <w:pPr>
@@ -7226,6 +8990,7 @@
     <w:name w:val="Kopfzeile Zchn"/>
     <w:basedOn w:val="Absatz-Standardschriftart"/>
     <w:link w:val="Kopfzeile"/>
+    <w:uiPriority w:val="99"/>
     <w:rsid w:val="00AF36ED"/>
   </w:style>
   <w:style w:type="paragraph" w:styleId="Fuzeile">

</xml_diff>